<commit_message>
hand singed test protocols in documentation
</commit_message>
<xml_diff>
--- a/docs/jukeStackDoc_Luis.docx
+++ b/docs/jukeStackDoc_Luis.docx
@@ -14177,7 +14177,7 @@
       <w:r>
         <w:t xml:space="preserve"> gewesen, jedoch wird hier vor dem Pfad auch immer ein # Platziert (z.B. </w:t>
       </w:r>
-      <w:hyperlink r:id="rId16" w:history="1">
+      <w:hyperlink r:id="rId16" w:anchor="/app/login" w:history="1">
         <w:r>
           <w:rPr>
             <w:rStyle w:val="Hyperlink"/>
@@ -14211,12 +14211,10 @@
         <w:t xml:space="preserve"> zum Hauptpfad und dem </w:t>
       </w:r>
       <w:proofErr w:type="spellStart"/>
-      <w:proofErr w:type="gramStart"/>
       <w:r>
         <w:t>index.hmtl</w:t>
       </w:r>
       <w:proofErr w:type="spellEnd"/>
-      <w:proofErr w:type="gramEnd"/>
       <w:r>
         <w:t xml:space="preserve"> weitergeleitet werden müssen.</w:t>
       </w:r>
@@ -14227,7 +14225,6 @@
       </w:r>
       <w:hyperlink r:id="rId17" w:history="1">
         <w:proofErr w:type="spellStart"/>
-        <w:proofErr w:type="gramStart"/>
         <w:r>
           <w:rPr>
             <w:rStyle w:val="Hyperlink"/>
@@ -14235,7 +14232,6 @@
           <w:t>firebase.json</w:t>
         </w:r>
         <w:proofErr w:type="spellEnd"/>
-        <w:proofErr w:type="gramEnd"/>
       </w:hyperlink>
       <w:r>
         <w:t>;</w:t>
@@ -17277,17 +17273,86 @@
           <w:p>
             <w:pPr>
               <w:spacing w:after="0" w:line="240" w:lineRule="auto"/>
-              <w:jc w:val="right"/>
-              <w:rPr>
-                <w:rFonts w:ascii="Aptos Narrow" w:eastAsia="Times New Roman" w:hAnsi="Aptos Narrow" w:cs="Times New Roman"/>
-                <w:color w:val="000000"/>
-                <w:kern w:val="0"/>
-                <w:sz w:val="20"/>
-                <w:szCs w:val="20"/>
-                <w:lang w:eastAsia="de-CH"/>
-                <w14:ligatures w14:val="none"/>
-              </w:rPr>
-            </w:pPr>
+              <w:rPr>
+                <w:rFonts w:ascii="Aptos Narrow" w:eastAsia="Times New Roman" w:hAnsi="Aptos Narrow" w:cs="Times New Roman"/>
+                <w:color w:val="000000"/>
+                <w:kern w:val="0"/>
+                <w:sz w:val="20"/>
+                <w:szCs w:val="20"/>
+                <w:lang w:eastAsia="de-CH"/>
+                <w14:ligatures w14:val="none"/>
+              </w:rPr>
+            </w:pPr>
+            <w:r>
+              <w:rPr>
+                <w:rFonts w:ascii="Aptos Narrow" w:eastAsia="Times New Roman" w:hAnsi="Aptos Narrow" w:cs="Times New Roman"/>
+                <w:noProof/>
+                <w:color w:val="000000"/>
+                <w:kern w:val="0"/>
+                <w:sz w:val="20"/>
+                <w:szCs w:val="20"/>
+                <w:lang w:eastAsia="de-CH"/>
+              </w:rPr>
+              <mc:AlternateContent>
+                <mc:Choice Requires="wpi">
+                  <w:drawing>
+                    <wp:anchor distT="0" distB="0" distL="114300" distR="114300" simplePos="0" relativeHeight="251668480" behindDoc="0" locked="0" layoutInCell="1" allowOverlap="1" wp14:anchorId="37BD52BA" wp14:editId="4A6E9DEF">
+                      <wp:simplePos x="0" y="0"/>
+                      <wp:positionH relativeFrom="column">
+                        <wp:posOffset>3810</wp:posOffset>
+                      </wp:positionH>
+                      <wp:positionV relativeFrom="paragraph">
+                        <wp:posOffset>6350</wp:posOffset>
+                      </wp:positionV>
+                      <wp:extent cx="247450" cy="148320"/>
+                      <wp:effectExtent l="38100" t="38100" r="19685" b="42545"/>
+                      <wp:wrapNone/>
+                      <wp:docPr id="523468709" name="Ink 6"/>
+                      <wp:cNvGraphicFramePr/>
+                      <a:graphic xmlns:a="http://schemas.openxmlformats.org/drawingml/2006/main">
+                        <a:graphicData uri="http://schemas.microsoft.com/office/word/2010/wordprocessingInk">
+                          <w14:contentPart bwMode="auto" r:id="rId18">
+                            <w14:nvContentPartPr>
+                              <w14:cNvContentPartPr/>
+                            </w14:nvContentPartPr>
+                            <w14:xfrm>
+                              <a:off x="0" y="0"/>
+                              <a:ext cx="247450" cy="148320"/>
+                            </w14:xfrm>
+                          </w14:contentPart>
+                        </a:graphicData>
+                      </a:graphic>
+                    </wp:anchor>
+                  </w:drawing>
+                </mc:Choice>
+                <mc:Fallback>
+                  <w:pict>
+                    <v:shapetype w14:anchorId="11AA33FD" id="_x0000_t75" coordsize="21600,21600" o:spt="75" o:preferrelative="t" path="m@4@5l@4@11@9@11@9@5xe" filled="f" stroked="f">
+                      <v:stroke joinstyle="miter"/>
+                      <v:formulas>
+                        <v:f eqn="if lineDrawn pixelLineWidth 0"/>
+                        <v:f eqn="sum @0 1 0"/>
+                        <v:f eqn="sum 0 0 @1"/>
+                        <v:f eqn="prod @2 1 2"/>
+                        <v:f eqn="prod @3 21600 pixelWidth"/>
+                        <v:f eqn="prod @3 21600 pixelHeight"/>
+                        <v:f eqn="sum @0 0 1"/>
+                        <v:f eqn="prod @6 1 2"/>
+                        <v:f eqn="prod @7 21600 pixelWidth"/>
+                        <v:f eqn="sum @8 21600 0"/>
+                        <v:f eqn="prod @7 21600 pixelHeight"/>
+                        <v:f eqn="sum @10 21600 0"/>
+                      </v:formulas>
+                      <v:path o:extrusionok="f" gradientshapeok="t" o:connecttype="rect"/>
+                      <o:lock v:ext="edit" aspectratio="t"/>
+                    </v:shapetype>
+                    <v:shape id="Ink 6" o:spid="_x0000_s1026" type="#_x0000_t75" style="position:absolute;margin-left:-.2pt;margin-top:0;width:20.5pt;height:12.7pt;z-index:251668480;visibility:visible;mso-wrap-style:square;mso-wrap-distance-left:9pt;mso-wrap-distance-top:0;mso-wrap-distance-right:9pt;mso-wrap-distance-bottom:0;mso-position-horizontal:absolute;mso-position-horizontal-relative:text;mso-position-vertical:absolute;mso-position-vertical-relative:text" o:gfxdata="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">
+                      <v:imagedata r:id="rId19" o:title=""/>
+                    </v:shape>
+                  </w:pict>
+                </mc:Fallback>
+              </mc:AlternateContent>
+            </w:r>
           </w:p>
         </w:tc>
       </w:tr>
@@ -18797,6 +18862,57 @@
                 <w14:ligatures w14:val="none"/>
               </w:rPr>
             </w:pPr>
+            <w:r>
+              <w:rPr>
+                <w:rFonts w:ascii="Aptos Narrow" w:eastAsia="Times New Roman" w:hAnsi="Aptos Narrow" w:cs="Times New Roman"/>
+                <w:noProof/>
+                <w:color w:val="000000"/>
+                <w:kern w:val="0"/>
+                <w:sz w:val="20"/>
+                <w:szCs w:val="20"/>
+                <w:lang w:eastAsia="de-CH"/>
+              </w:rPr>
+              <mc:AlternateContent>
+                <mc:Choice Requires="wpi">
+                  <w:drawing>
+                    <wp:anchor distT="0" distB="0" distL="114300" distR="114300" simplePos="0" relativeHeight="251671552" behindDoc="0" locked="0" layoutInCell="1" allowOverlap="1" wp14:anchorId="57C9764B" wp14:editId="61D50AAE">
+                      <wp:simplePos x="0" y="0"/>
+                      <wp:positionH relativeFrom="column">
+                        <wp:posOffset>-15875</wp:posOffset>
+                      </wp:positionH>
+                      <wp:positionV relativeFrom="paragraph">
+                        <wp:posOffset>17145</wp:posOffset>
+                      </wp:positionV>
+                      <wp:extent cx="255335" cy="161280"/>
+                      <wp:effectExtent l="38100" t="38100" r="11430" b="48895"/>
+                      <wp:wrapNone/>
+                      <wp:docPr id="1671360629" name="Ink 9"/>
+                      <wp:cNvGraphicFramePr/>
+                      <a:graphic xmlns:a="http://schemas.openxmlformats.org/drawingml/2006/main">
+                        <a:graphicData uri="http://schemas.microsoft.com/office/word/2010/wordprocessingInk">
+                          <w14:contentPart bwMode="auto" r:id="rId20">
+                            <w14:nvContentPartPr>
+                              <w14:cNvContentPartPr/>
+                            </w14:nvContentPartPr>
+                            <w14:xfrm>
+                              <a:off x="0" y="0"/>
+                              <a:ext cx="255335" cy="161280"/>
+                            </w14:xfrm>
+                          </w14:contentPart>
+                        </a:graphicData>
+                      </a:graphic>
+                    </wp:anchor>
+                  </w:drawing>
+                </mc:Choice>
+                <mc:Fallback>
+                  <w:pict>
+                    <v:shape w14:anchorId="46E55E2C" id="Ink 9" o:spid="_x0000_s1026" type="#_x0000_t75" style="position:absolute;margin-left:-1.75pt;margin-top:.85pt;width:21.05pt;height:13.7pt;z-index:251671552;visibility:visible;mso-wrap-style:square;mso-wrap-distance-left:9pt;mso-wrap-distance-top:0;mso-wrap-distance-right:9pt;mso-wrap-distance-bottom:0;mso-position-horizontal:absolute;mso-position-horizontal-relative:text;mso-position-vertical:absolute;mso-position-vertical-relative:text" o:gfxdata="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">
+                      <v:imagedata r:id="rId21" o:title=""/>
+                    </v:shape>
+                  </w:pict>
+                </mc:Fallback>
+              </mc:AlternateContent>
+            </w:r>
           </w:p>
         </w:tc>
       </w:tr>
@@ -19002,7 +19118,7 @@
         </w:rPr>
         <w:t xml:space="preserve">Auf </w:t>
       </w:r>
-      <w:hyperlink r:id="rId18" w:history="1">
+      <w:hyperlink r:id="rId22" w:history="1">
         <w:r>
           <w:rPr>
             <w:rStyle w:val="Hyperlink"/>
@@ -19024,7 +19140,7 @@
         </w:rPr>
         <w:t xml:space="preserve">Login auf </w:t>
       </w:r>
-      <w:hyperlink r:id="rId19" w:history="1">
+      <w:hyperlink r:id="rId23" w:history="1">
         <w:r>
           <w:rPr>
             <w:rStyle w:val="Hyperlink"/>
@@ -19094,7 +19210,7 @@
                     </pic:cNvPicPr>
                   </pic:nvPicPr>
                   <pic:blipFill>
-                    <a:blip r:embed="rId20" cstate="print">
+                    <a:blip r:embed="rId24" cstate="print">
                       <a:extLst>
                         <a:ext uri="{28A0092B-C50C-407E-A947-70E740481C1C}">
                           <a14:useLocalDpi xmlns:a14="http://schemas.microsoft.com/office/drawing/2010/main" val="0"/>
@@ -19159,286 +19275,6 @@
                 <pic:pic xmlns:pic="http://schemas.openxmlformats.org/drawingml/2006/picture">
                   <pic:nvPicPr>
                     <pic:cNvPr id="0" name="Picture 4"/>
-                    <pic:cNvPicPr>
-                      <a:picLocks noChangeAspect="1" noChangeArrowheads="1"/>
-                    </pic:cNvPicPr>
-                  </pic:nvPicPr>
-                  <pic:blipFill>
-                    <a:blip r:embed="rId21" cstate="print">
-                      <a:extLst>
-                        <a:ext uri="{28A0092B-C50C-407E-A947-70E740481C1C}">
-                          <a14:useLocalDpi xmlns:a14="http://schemas.microsoft.com/office/drawing/2010/main" val="0"/>
-                        </a:ext>
-                      </a:extLst>
-                    </a:blip>
-                    <a:srcRect/>
-                    <a:stretch>
-                      <a:fillRect/>
-                    </a:stretch>
-                  </pic:blipFill>
-                  <pic:spPr bwMode="auto">
-                    <a:xfrm>
-                      <a:off x="0" y="0"/>
-                      <a:ext cx="5764530" cy="3196590"/>
-                    </a:xfrm>
-                    <a:prstGeom prst="rect">
-                      <a:avLst/>
-                    </a:prstGeom>
-                    <a:noFill/>
-                    <a:ln>
-                      <a:noFill/>
-                    </a:ln>
-                  </pic:spPr>
-                </pic:pic>
-              </a:graphicData>
-            </a:graphic>
-          </wp:inline>
-        </w:drawing>
-      </w:r>
-    </w:p>
-    <w:p>
-      <w:r>
-        <w:t>Hier kann der Benutzer sich mit seinem eben erstellten Konto anmelden.</w:t>
-      </w:r>
-    </w:p>
-    <w:p/>
-    <w:p>
-      <w:pPr>
-        <w:pStyle w:val="Heading3"/>
-      </w:pPr>
-      <w:bookmarkStart w:id="26" w:name="_Toc188640808"/>
-      <w:r>
-        <w:lastRenderedPageBreak/>
-        <w:t>E-Mail-Verifizieren</w:t>
-      </w:r>
-      <w:bookmarkEnd w:id="26"/>
-    </w:p>
-    <w:p>
-      <w:r>
-        <w:rPr>
-          <w:noProof/>
-        </w:rPr>
-        <w:drawing>
-          <wp:inline distT="0" distB="0" distL="0" distR="0" wp14:anchorId="57444D2C" wp14:editId="09AE753A">
-            <wp:extent cx="5764530" cy="3196590"/>
-            <wp:effectExtent l="0" t="0" r="7620" b="3810"/>
-            <wp:docPr id="1983748867" name="Picture 6"/>
-            <wp:cNvGraphicFramePr>
-              <a:graphicFrameLocks xmlns:a="http://schemas.openxmlformats.org/drawingml/2006/main" noChangeAspect="1"/>
-            </wp:cNvGraphicFramePr>
-            <a:graphic xmlns:a="http://schemas.openxmlformats.org/drawingml/2006/main">
-              <a:graphicData uri="http://schemas.openxmlformats.org/drawingml/2006/picture">
-                <pic:pic xmlns:pic="http://schemas.openxmlformats.org/drawingml/2006/picture">
-                  <pic:nvPicPr>
-                    <pic:cNvPr id="0" name="Picture 5"/>
-                    <pic:cNvPicPr>
-                      <a:picLocks noChangeAspect="1" noChangeArrowheads="1"/>
-                    </pic:cNvPicPr>
-                  </pic:nvPicPr>
-                  <pic:blipFill>
-                    <a:blip r:embed="rId22" cstate="print">
-                      <a:extLst>
-                        <a:ext uri="{28A0092B-C50C-407E-A947-70E740481C1C}">
-                          <a14:useLocalDpi xmlns:a14="http://schemas.microsoft.com/office/drawing/2010/main" val="0"/>
-                        </a:ext>
-                      </a:extLst>
-                    </a:blip>
-                    <a:srcRect/>
-                    <a:stretch>
-                      <a:fillRect/>
-                    </a:stretch>
-                  </pic:blipFill>
-                  <pic:spPr bwMode="auto">
-                    <a:xfrm>
-                      <a:off x="0" y="0"/>
-                      <a:ext cx="5764530" cy="3196590"/>
-                    </a:xfrm>
-                    <a:prstGeom prst="rect">
-                      <a:avLst/>
-                    </a:prstGeom>
-                    <a:noFill/>
-                    <a:ln>
-                      <a:noFill/>
-                    </a:ln>
-                  </pic:spPr>
-                </pic:pic>
-              </a:graphicData>
-            </a:graphic>
-          </wp:inline>
-        </w:drawing>
-      </w:r>
-    </w:p>
-    <w:p>
-      <w:r>
-        <w:t>Durch Klicken auf den Knopf kann der Benutzer sich eine Verifizierungs-E-Mail schicken lassen.</w:t>
-      </w:r>
-    </w:p>
-    <w:p>
-      <w:r>
-        <w:drawing>
-          <wp:inline distT="0" distB="0" distL="0" distR="0" wp14:anchorId="7BEE427E" wp14:editId="71C080CD">
-            <wp:extent cx="5760720" cy="3198495"/>
-            <wp:effectExtent l="0" t="0" r="0" b="1905"/>
-            <wp:docPr id="888812533" name="Picture 1" descr="A screenshot of a computer&#10;&#10;Description automatically generated"/>
-            <wp:cNvGraphicFramePr>
-              <a:graphicFrameLocks xmlns:a="http://schemas.openxmlformats.org/drawingml/2006/main" noChangeAspect="1"/>
-            </wp:cNvGraphicFramePr>
-            <a:graphic xmlns:a="http://schemas.openxmlformats.org/drawingml/2006/main">
-              <a:graphicData uri="http://schemas.openxmlformats.org/drawingml/2006/picture">
-                <pic:pic xmlns:pic="http://schemas.openxmlformats.org/drawingml/2006/picture">
-                  <pic:nvPicPr>
-                    <pic:cNvPr id="888812533" name="Picture 1" descr="A screenshot of a computer&#10;&#10;Description automatically generated"/>
-                    <pic:cNvPicPr/>
-                  </pic:nvPicPr>
-                  <pic:blipFill>
-                    <a:blip r:embed="rId23"/>
-                    <a:stretch>
-                      <a:fillRect/>
-                    </a:stretch>
-                  </pic:blipFill>
-                  <pic:spPr>
-                    <a:xfrm>
-                      <a:off x="0" y="0"/>
-                      <a:ext cx="5760720" cy="3198495"/>
-                    </a:xfrm>
-                    <a:prstGeom prst="rect">
-                      <a:avLst/>
-                    </a:prstGeom>
-                  </pic:spPr>
-                </pic:pic>
-              </a:graphicData>
-            </a:graphic>
-          </wp:inline>
-        </w:drawing>
-      </w:r>
-    </w:p>
-    <w:p>
-      <w:r>
-        <w:t>Der Benutzer erhält eine ähnliche E-Mail und kann sich durch Drücken auf den Knopf verifizieren</w:t>
-      </w:r>
-      <w:r>
-        <w:t xml:space="preserve"> und wird automatisch auf die Hauptseite weitergeleitet.</w:t>
-      </w:r>
-    </w:p>
-    <w:p>
-      <w:r>
-        <w:br w:type="page"/>
-      </w:r>
-    </w:p>
-    <w:p>
-      <w:pPr>
-        <w:pStyle w:val="Heading3"/>
-      </w:pPr>
-      <w:bookmarkStart w:id="27" w:name="_Toc188640809"/>
-      <w:r>
-        <w:lastRenderedPageBreak/>
-        <w:t>Einstellungen</w:t>
-      </w:r>
-      <w:bookmarkEnd w:id="27"/>
-    </w:p>
-    <w:p>
-      <w:r>
-        <w:t>Durch Klicken auf die E-Mail-Adresse in sämtlichen Header kann der Benutzer auf seine Einstellungen zugreifen.</w:t>
-      </w:r>
-    </w:p>
-    <w:p>
-      <w:r>
-        <w:rPr>
-          <w:noProof/>
-        </w:rPr>
-        <w:drawing>
-          <wp:inline distT="0" distB="0" distL="0" distR="0" wp14:anchorId="21557410" wp14:editId="79AF85F6">
-            <wp:extent cx="5764530" cy="3196590"/>
-            <wp:effectExtent l="0" t="0" r="7620" b="3810"/>
-            <wp:docPr id="1317404398" name="Picture 9"/>
-            <wp:cNvGraphicFramePr>
-              <a:graphicFrameLocks xmlns:a="http://schemas.openxmlformats.org/drawingml/2006/main" noChangeAspect="1"/>
-            </wp:cNvGraphicFramePr>
-            <a:graphic xmlns:a="http://schemas.openxmlformats.org/drawingml/2006/main">
-              <a:graphicData uri="http://schemas.openxmlformats.org/drawingml/2006/picture">
-                <pic:pic xmlns:pic="http://schemas.openxmlformats.org/drawingml/2006/picture">
-                  <pic:nvPicPr>
-                    <pic:cNvPr id="0" name="Picture 8"/>
-                    <pic:cNvPicPr>
-                      <a:picLocks noChangeAspect="1" noChangeArrowheads="1"/>
-                    </pic:cNvPicPr>
-                  </pic:nvPicPr>
-                  <pic:blipFill>
-                    <a:blip r:embed="rId24" cstate="print">
-                      <a:extLst>
-                        <a:ext uri="{28A0092B-C50C-407E-A947-70E740481C1C}">
-                          <a14:useLocalDpi xmlns:a14="http://schemas.microsoft.com/office/drawing/2010/main" val="0"/>
-                        </a:ext>
-                      </a:extLst>
-                    </a:blip>
-                    <a:srcRect/>
-                    <a:stretch>
-                      <a:fillRect/>
-                    </a:stretch>
-                  </pic:blipFill>
-                  <pic:spPr bwMode="auto">
-                    <a:xfrm>
-                      <a:off x="0" y="0"/>
-                      <a:ext cx="5764530" cy="3196590"/>
-                    </a:xfrm>
-                    <a:prstGeom prst="rect">
-                      <a:avLst/>
-                    </a:prstGeom>
-                    <a:noFill/>
-                    <a:ln>
-                      <a:noFill/>
-                    </a:ln>
-                  </pic:spPr>
-                </pic:pic>
-              </a:graphicData>
-            </a:graphic>
-          </wp:inline>
-        </w:drawing>
-      </w:r>
-    </w:p>
-    <w:p>
-      <w:r>
-        <w:t>Hier kann der Benutzer die Einstellungen von seinem Konto einsehen und bearbeiten. Achtung bei einer Änderung der E-Mail-Adresse muss der Benutzer diese auch Verifizieren.</w:t>
-      </w:r>
-    </w:p>
-    <w:p>
-      <w:pPr>
-        <w:pStyle w:val="Heading2"/>
-      </w:pPr>
-      <w:bookmarkStart w:id="28" w:name="_Toc188640810"/>
-      <w:r>
-        <w:t>Hauptseite – Desktop</w:t>
-      </w:r>
-      <w:bookmarkEnd w:id="28"/>
-    </w:p>
-    <w:p>
-      <w:pPr>
-        <w:pStyle w:val="Heading3"/>
-      </w:pPr>
-      <w:bookmarkStart w:id="29" w:name="_Toc188640811"/>
-      <w:r>
-        <w:t>Song Ausleihen</w:t>
-      </w:r>
-      <w:bookmarkEnd w:id="29"/>
-    </w:p>
-    <w:p>
-      <w:r>
-        <w:rPr>
-          <w:noProof/>
-        </w:rPr>
-        <w:drawing>
-          <wp:inline distT="0" distB="0" distL="0" distR="0" wp14:anchorId="4B187009" wp14:editId="5442D4D2">
-            <wp:extent cx="5764530" cy="3196590"/>
-            <wp:effectExtent l="0" t="0" r="7620" b="3810"/>
-            <wp:docPr id="1405162677" name="Picture 10"/>
-            <wp:cNvGraphicFramePr>
-              <a:graphicFrameLocks xmlns:a="http://schemas.openxmlformats.org/drawingml/2006/main" noChangeAspect="1"/>
-            </wp:cNvGraphicFramePr>
-            <a:graphic xmlns:a="http://schemas.openxmlformats.org/drawingml/2006/main">
-              <a:graphicData uri="http://schemas.openxmlformats.org/drawingml/2006/picture">
-                <pic:pic xmlns:pic="http://schemas.openxmlformats.org/drawingml/2006/picture">
-                  <pic:nvPicPr>
-                    <pic:cNvPr id="0" name="Picture 9"/>
                     <pic:cNvPicPr>
                       <a:picLocks noChangeAspect="1" noChangeArrowheads="1"/>
                     </pic:cNvPicPr>
@@ -19478,19 +19314,20 @@
     </w:p>
     <w:p>
       <w:r>
-        <w:t>Durch Klicken auf den Knopf «Ausleihen» kann der Benutzer den gewünschten Song ausleihen und in seine Bibliothek hinzufügen.</w:t>
+        <w:t>Hier kann der Benutzer sich mit seinem eben erstellten Konto anmelden.</w:t>
       </w:r>
     </w:p>
+    <w:p/>
     <w:p>
       <w:pPr>
         <w:pStyle w:val="Heading3"/>
       </w:pPr>
-      <w:bookmarkStart w:id="30" w:name="_Toc188640812"/>
+      <w:bookmarkStart w:id="26" w:name="_Toc188640808"/>
       <w:r>
         <w:lastRenderedPageBreak/>
-        <w:t>Song Zurückgeben</w:t>
-      </w:r>
-      <w:bookmarkEnd w:id="30"/>
+        <w:t>E-Mail-Verifizieren</w:t>
+      </w:r>
+      <w:bookmarkEnd w:id="26"/>
     </w:p>
     <w:p>
       <w:r>
@@ -19498,10 +19335,10 @@
           <w:noProof/>
         </w:rPr>
         <w:drawing>
-          <wp:inline distT="0" distB="0" distL="0" distR="0" wp14:anchorId="402BC3F4" wp14:editId="1EDB0B07">
+          <wp:inline distT="0" distB="0" distL="0" distR="0" wp14:anchorId="57444D2C" wp14:editId="09AE753A">
             <wp:extent cx="5764530" cy="3196590"/>
             <wp:effectExtent l="0" t="0" r="7620" b="3810"/>
-            <wp:docPr id="1430308426" name="Picture 11"/>
+            <wp:docPr id="1983748867" name="Picture 6"/>
             <wp:cNvGraphicFramePr>
               <a:graphicFrameLocks xmlns:a="http://schemas.openxmlformats.org/drawingml/2006/main" noChangeAspect="1"/>
             </wp:cNvGraphicFramePr>
@@ -19509,7 +19346,7 @@
               <a:graphicData uri="http://schemas.openxmlformats.org/drawingml/2006/picture">
                 <pic:pic xmlns:pic="http://schemas.openxmlformats.org/drawingml/2006/picture">
                   <pic:nvPicPr>
-                    <pic:cNvPr id="0" name="Picture 10"/>
+                    <pic:cNvPr id="0" name="Picture 5"/>
                     <pic:cNvPicPr>
                       <a:picLocks noChangeAspect="1" noChangeArrowheads="1"/>
                     </pic:cNvPicPr>
@@ -19549,29 +19386,19 @@
     </w:p>
     <w:p>
       <w:r>
-        <w:t>Durch Klicken auf den Roten Knopf «Zurückgeben» kann der Benutzer eine beliebige Ausleihe wieder zurückgeben.</w:t>
+        <w:t>Durch Klicken auf den Knopf kann der Benutzer sich eine Verifizierungs-E-Mail schicken lassen.</w:t>
       </w:r>
     </w:p>
     <w:p>
-      <w:pPr>
-        <w:pStyle w:val="Heading3"/>
-      </w:pPr>
-      <w:bookmarkStart w:id="31" w:name="_Toc188640813"/>
-      <w:r>
-        <w:t>Song Abspielen / Steuern</w:t>
-      </w:r>
-      <w:bookmarkEnd w:id="31"/>
-    </w:p>
-    <w:p>
       <w:r>
         <w:rPr>
           <w:noProof/>
         </w:rPr>
         <w:drawing>
-          <wp:inline distT="0" distB="0" distL="0" distR="0" wp14:anchorId="5F4E29D5" wp14:editId="4EA09159">
-            <wp:extent cx="5764530" cy="3196590"/>
-            <wp:effectExtent l="0" t="0" r="7620" b="3810"/>
-            <wp:docPr id="546542552" name="Picture 13"/>
+          <wp:inline distT="0" distB="0" distL="0" distR="0" wp14:anchorId="7BEE427E" wp14:editId="71C080CD">
+            <wp:extent cx="5760720" cy="3198495"/>
+            <wp:effectExtent l="0" t="0" r="0" b="1905"/>
+            <wp:docPr id="888812533" name="Picture 1" descr="A screenshot of a computer&#10;&#10;Description automatically generated"/>
             <wp:cNvGraphicFramePr>
               <a:graphicFrameLocks xmlns:a="http://schemas.openxmlformats.org/drawingml/2006/main" noChangeAspect="1"/>
             </wp:cNvGraphicFramePr>
@@ -19579,13 +19406,84 @@
               <a:graphicData uri="http://schemas.openxmlformats.org/drawingml/2006/picture">
                 <pic:pic xmlns:pic="http://schemas.openxmlformats.org/drawingml/2006/picture">
                   <pic:nvPicPr>
-                    <pic:cNvPr id="0" name="Picture 12"/>
+                    <pic:cNvPr id="888812533" name="Picture 1" descr="A screenshot of a computer&#10;&#10;Description automatically generated"/>
+                    <pic:cNvPicPr/>
+                  </pic:nvPicPr>
+                  <pic:blipFill>
+                    <a:blip r:embed="rId27"/>
+                    <a:stretch>
+                      <a:fillRect/>
+                    </a:stretch>
+                  </pic:blipFill>
+                  <pic:spPr>
+                    <a:xfrm>
+                      <a:off x="0" y="0"/>
+                      <a:ext cx="5760720" cy="3198495"/>
+                    </a:xfrm>
+                    <a:prstGeom prst="rect">
+                      <a:avLst/>
+                    </a:prstGeom>
+                  </pic:spPr>
+                </pic:pic>
+              </a:graphicData>
+            </a:graphic>
+          </wp:inline>
+        </w:drawing>
+      </w:r>
+    </w:p>
+    <w:p>
+      <w:r>
+        <w:t>Der Benutzer erhält eine ähnliche E-Mail und kann sich durch Drücken auf den Knopf verifizieren</w:t>
+      </w:r>
+      <w:r>
+        <w:t xml:space="preserve"> und wird automatisch auf die Hauptseite weitergeleitet.</w:t>
+      </w:r>
+    </w:p>
+    <w:p>
+      <w:r>
+        <w:br w:type="page"/>
+      </w:r>
+    </w:p>
+    <w:p>
+      <w:pPr>
+        <w:pStyle w:val="Heading3"/>
+      </w:pPr>
+      <w:bookmarkStart w:id="27" w:name="_Toc188640809"/>
+      <w:r>
+        <w:lastRenderedPageBreak/>
+        <w:t>Einstellungen</w:t>
+      </w:r>
+      <w:bookmarkEnd w:id="27"/>
+    </w:p>
+    <w:p>
+      <w:r>
+        <w:t>Durch Klicken auf die E-Mail-Adresse in sämtlichen Header kann der Benutzer auf seine Einstellungen zugreifen.</w:t>
+      </w:r>
+    </w:p>
+    <w:p>
+      <w:r>
+        <w:rPr>
+          <w:noProof/>
+        </w:rPr>
+        <w:drawing>
+          <wp:inline distT="0" distB="0" distL="0" distR="0" wp14:anchorId="21557410" wp14:editId="79AF85F6">
+            <wp:extent cx="5764530" cy="3196590"/>
+            <wp:effectExtent l="0" t="0" r="7620" b="3810"/>
+            <wp:docPr id="1317404398" name="Picture 9"/>
+            <wp:cNvGraphicFramePr>
+              <a:graphicFrameLocks xmlns:a="http://schemas.openxmlformats.org/drawingml/2006/main" noChangeAspect="1"/>
+            </wp:cNvGraphicFramePr>
+            <a:graphic xmlns:a="http://schemas.openxmlformats.org/drawingml/2006/main">
+              <a:graphicData uri="http://schemas.openxmlformats.org/drawingml/2006/picture">
+                <pic:pic xmlns:pic="http://schemas.openxmlformats.org/drawingml/2006/picture">
+                  <pic:nvPicPr>
+                    <pic:cNvPr id="0" name="Picture 8"/>
                     <pic:cNvPicPr>
                       <a:picLocks noChangeAspect="1" noChangeArrowheads="1"/>
                     </pic:cNvPicPr>
                   </pic:nvPicPr>
                   <pic:blipFill>
-                    <a:blip r:embed="rId27" cstate="print">
+                    <a:blip r:embed="rId28" cstate="print">
                       <a:extLst>
                         <a:ext uri="{28A0092B-C50C-407E-A947-70E740481C1C}">
                           <a14:useLocalDpi xmlns:a14="http://schemas.microsoft.com/office/drawing/2010/main" val="0"/>
@@ -19619,6 +19517,227 @@
     </w:p>
     <w:p>
       <w:r>
+        <w:t>Hier kann der Benutzer die Einstellungen von seinem Konto einsehen und bearbeiten. Achtung bei einer Änderung der E-Mail-Adresse muss der Benutzer diese auch Verifizieren.</w:t>
+      </w:r>
+    </w:p>
+    <w:p>
+      <w:pPr>
+        <w:pStyle w:val="Heading2"/>
+      </w:pPr>
+      <w:bookmarkStart w:id="28" w:name="_Toc188640810"/>
+      <w:r>
+        <w:t>Hauptseite – Desktop</w:t>
+      </w:r>
+      <w:bookmarkEnd w:id="28"/>
+    </w:p>
+    <w:p>
+      <w:pPr>
+        <w:pStyle w:val="Heading3"/>
+      </w:pPr>
+      <w:bookmarkStart w:id="29" w:name="_Toc188640811"/>
+      <w:r>
+        <w:t>Song Ausleihen</w:t>
+      </w:r>
+      <w:bookmarkEnd w:id="29"/>
+    </w:p>
+    <w:p>
+      <w:r>
+        <w:rPr>
+          <w:noProof/>
+        </w:rPr>
+        <w:drawing>
+          <wp:inline distT="0" distB="0" distL="0" distR="0" wp14:anchorId="4B187009" wp14:editId="5442D4D2">
+            <wp:extent cx="5764530" cy="3196590"/>
+            <wp:effectExtent l="0" t="0" r="7620" b="3810"/>
+            <wp:docPr id="1405162677" name="Picture 10"/>
+            <wp:cNvGraphicFramePr>
+              <a:graphicFrameLocks xmlns:a="http://schemas.openxmlformats.org/drawingml/2006/main" noChangeAspect="1"/>
+            </wp:cNvGraphicFramePr>
+            <a:graphic xmlns:a="http://schemas.openxmlformats.org/drawingml/2006/main">
+              <a:graphicData uri="http://schemas.openxmlformats.org/drawingml/2006/picture">
+                <pic:pic xmlns:pic="http://schemas.openxmlformats.org/drawingml/2006/picture">
+                  <pic:nvPicPr>
+                    <pic:cNvPr id="0" name="Picture 9"/>
+                    <pic:cNvPicPr>
+                      <a:picLocks noChangeAspect="1" noChangeArrowheads="1"/>
+                    </pic:cNvPicPr>
+                  </pic:nvPicPr>
+                  <pic:blipFill>
+                    <a:blip r:embed="rId29" cstate="print">
+                      <a:extLst>
+                        <a:ext uri="{28A0092B-C50C-407E-A947-70E740481C1C}">
+                          <a14:useLocalDpi xmlns:a14="http://schemas.microsoft.com/office/drawing/2010/main" val="0"/>
+                        </a:ext>
+                      </a:extLst>
+                    </a:blip>
+                    <a:srcRect/>
+                    <a:stretch>
+                      <a:fillRect/>
+                    </a:stretch>
+                  </pic:blipFill>
+                  <pic:spPr bwMode="auto">
+                    <a:xfrm>
+                      <a:off x="0" y="0"/>
+                      <a:ext cx="5764530" cy="3196590"/>
+                    </a:xfrm>
+                    <a:prstGeom prst="rect">
+                      <a:avLst/>
+                    </a:prstGeom>
+                    <a:noFill/>
+                    <a:ln>
+                      <a:noFill/>
+                    </a:ln>
+                  </pic:spPr>
+                </pic:pic>
+              </a:graphicData>
+            </a:graphic>
+          </wp:inline>
+        </w:drawing>
+      </w:r>
+    </w:p>
+    <w:p>
+      <w:r>
+        <w:t>Durch Klicken auf den Knopf «Ausleihen» kann der Benutzer den gewünschten Song ausleihen und in seine Bibliothek hinzufügen.</w:t>
+      </w:r>
+    </w:p>
+    <w:p>
+      <w:pPr>
+        <w:pStyle w:val="Heading3"/>
+      </w:pPr>
+      <w:bookmarkStart w:id="30" w:name="_Toc188640812"/>
+      <w:r>
+        <w:lastRenderedPageBreak/>
+        <w:t>Song Zurückgeben</w:t>
+      </w:r>
+      <w:bookmarkEnd w:id="30"/>
+    </w:p>
+    <w:p>
+      <w:r>
+        <w:rPr>
+          <w:noProof/>
+        </w:rPr>
+        <w:drawing>
+          <wp:inline distT="0" distB="0" distL="0" distR="0" wp14:anchorId="402BC3F4" wp14:editId="1EDB0B07">
+            <wp:extent cx="5764530" cy="3196590"/>
+            <wp:effectExtent l="0" t="0" r="7620" b="3810"/>
+            <wp:docPr id="1430308426" name="Picture 11"/>
+            <wp:cNvGraphicFramePr>
+              <a:graphicFrameLocks xmlns:a="http://schemas.openxmlformats.org/drawingml/2006/main" noChangeAspect="1"/>
+            </wp:cNvGraphicFramePr>
+            <a:graphic xmlns:a="http://schemas.openxmlformats.org/drawingml/2006/main">
+              <a:graphicData uri="http://schemas.openxmlformats.org/drawingml/2006/picture">
+                <pic:pic xmlns:pic="http://schemas.openxmlformats.org/drawingml/2006/picture">
+                  <pic:nvPicPr>
+                    <pic:cNvPr id="0" name="Picture 10"/>
+                    <pic:cNvPicPr>
+                      <a:picLocks noChangeAspect="1" noChangeArrowheads="1"/>
+                    </pic:cNvPicPr>
+                  </pic:nvPicPr>
+                  <pic:blipFill>
+                    <a:blip r:embed="rId30" cstate="print">
+                      <a:extLst>
+                        <a:ext uri="{28A0092B-C50C-407E-A947-70E740481C1C}">
+                          <a14:useLocalDpi xmlns:a14="http://schemas.microsoft.com/office/drawing/2010/main" val="0"/>
+                        </a:ext>
+                      </a:extLst>
+                    </a:blip>
+                    <a:srcRect/>
+                    <a:stretch>
+                      <a:fillRect/>
+                    </a:stretch>
+                  </pic:blipFill>
+                  <pic:spPr bwMode="auto">
+                    <a:xfrm>
+                      <a:off x="0" y="0"/>
+                      <a:ext cx="5764530" cy="3196590"/>
+                    </a:xfrm>
+                    <a:prstGeom prst="rect">
+                      <a:avLst/>
+                    </a:prstGeom>
+                    <a:noFill/>
+                    <a:ln>
+                      <a:noFill/>
+                    </a:ln>
+                  </pic:spPr>
+                </pic:pic>
+              </a:graphicData>
+            </a:graphic>
+          </wp:inline>
+        </w:drawing>
+      </w:r>
+    </w:p>
+    <w:p>
+      <w:r>
+        <w:t>Durch Klicken auf den Roten Knopf «Zurückgeben» kann der Benutzer eine beliebige Ausleihe wieder zurückgeben.</w:t>
+      </w:r>
+    </w:p>
+    <w:p>
+      <w:pPr>
+        <w:pStyle w:val="Heading3"/>
+      </w:pPr>
+      <w:bookmarkStart w:id="31" w:name="_Toc188640813"/>
+      <w:r>
+        <w:t>Song Abspielen / Steuern</w:t>
+      </w:r>
+      <w:bookmarkEnd w:id="31"/>
+    </w:p>
+    <w:p>
+      <w:r>
+        <w:rPr>
+          <w:noProof/>
+        </w:rPr>
+        <w:drawing>
+          <wp:inline distT="0" distB="0" distL="0" distR="0" wp14:anchorId="5F4E29D5" wp14:editId="4EA09159">
+            <wp:extent cx="5764530" cy="3196590"/>
+            <wp:effectExtent l="0" t="0" r="7620" b="3810"/>
+            <wp:docPr id="546542552" name="Picture 13"/>
+            <wp:cNvGraphicFramePr>
+              <a:graphicFrameLocks xmlns:a="http://schemas.openxmlformats.org/drawingml/2006/main" noChangeAspect="1"/>
+            </wp:cNvGraphicFramePr>
+            <a:graphic xmlns:a="http://schemas.openxmlformats.org/drawingml/2006/main">
+              <a:graphicData uri="http://schemas.openxmlformats.org/drawingml/2006/picture">
+                <pic:pic xmlns:pic="http://schemas.openxmlformats.org/drawingml/2006/picture">
+                  <pic:nvPicPr>
+                    <pic:cNvPr id="0" name="Picture 12"/>
+                    <pic:cNvPicPr>
+                      <a:picLocks noChangeAspect="1" noChangeArrowheads="1"/>
+                    </pic:cNvPicPr>
+                  </pic:nvPicPr>
+                  <pic:blipFill>
+                    <a:blip r:embed="rId31" cstate="print">
+                      <a:extLst>
+                        <a:ext uri="{28A0092B-C50C-407E-A947-70E740481C1C}">
+                          <a14:useLocalDpi xmlns:a14="http://schemas.microsoft.com/office/drawing/2010/main" val="0"/>
+                        </a:ext>
+                      </a:extLst>
+                    </a:blip>
+                    <a:srcRect/>
+                    <a:stretch>
+                      <a:fillRect/>
+                    </a:stretch>
+                  </pic:blipFill>
+                  <pic:spPr bwMode="auto">
+                    <a:xfrm>
+                      <a:off x="0" y="0"/>
+                      <a:ext cx="5764530" cy="3196590"/>
+                    </a:xfrm>
+                    <a:prstGeom prst="rect">
+                      <a:avLst/>
+                    </a:prstGeom>
+                    <a:noFill/>
+                    <a:ln>
+                      <a:noFill/>
+                    </a:ln>
+                  </pic:spPr>
+                </pic:pic>
+              </a:graphicData>
+            </a:graphic>
+          </wp:inline>
+        </w:drawing>
+      </w:r>
+    </w:p>
+    <w:p>
+      <w:r>
         <w:t>Durch das Klicken auf den Abspiel Knopf (Dreieck neben dem Zurückgeben Knopf) kann der Benutzer den gewünschten Song abspielen und er wird in den unteren Musik-Player eingefügt.</w:t>
       </w:r>
     </w:p>
@@ -19667,6 +19786,9 @@
     </w:p>
     <w:p>
       <w:r>
+        <w:rPr>
+          <w:noProof/>
+        </w:rPr>
         <w:drawing>
           <wp:inline distT="0" distB="0" distL="0" distR="0" wp14:anchorId="20AE4BAB" wp14:editId="7D9A4224">
             <wp:extent cx="2838616" cy="1925277"/>
@@ -19683,7 +19805,7 @@
                     <pic:cNvPicPr/>
                   </pic:nvPicPr>
                   <pic:blipFill>
-                    <a:blip r:embed="rId28"/>
+                    <a:blip r:embed="rId32"/>
                     <a:stretch>
                       <a:fillRect/>
                     </a:stretch>
@@ -19710,6 +19832,9 @@
     </w:p>
     <w:p>
       <w:r>
+        <w:rPr>
+          <w:noProof/>
+        </w:rPr>
         <w:drawing>
           <wp:inline distT="0" distB="0" distL="0" distR="0" wp14:anchorId="4BB8E735" wp14:editId="5453E931">
             <wp:extent cx="1710674" cy="2401294"/>
@@ -19726,7 +19851,7 @@
                     <pic:cNvPicPr/>
                   </pic:nvPicPr>
                   <pic:blipFill>
-                    <a:blip r:embed="rId29"/>
+                    <a:blip r:embed="rId33"/>
                     <a:stretch>
                       <a:fillRect/>
                     </a:stretch>
@@ -19853,6 +19978,9 @@
         </mc:AlternateContent>
       </w:r>
       <w:r>
+        <w:rPr>
+          <w:noProof/>
+        </w:rPr>
         <w:drawing>
           <wp:anchor distT="0" distB="0" distL="114300" distR="114300" simplePos="0" relativeHeight="251661312" behindDoc="0" locked="0" layoutInCell="1" allowOverlap="1" wp14:anchorId="1E57F408" wp14:editId="5AA6EF98">
             <wp:simplePos x="0" y="0"/>
@@ -19877,7 +20005,7 @@
                     <pic:cNvPicPr/>
                   </pic:nvPicPr>
                   <pic:blipFill>
-                    <a:blip r:embed="rId30" cstate="print">
+                    <a:blip r:embed="rId34" cstate="print">
                       <a:extLst>
                         <a:ext uri="{28A0092B-C50C-407E-A947-70E740481C1C}">
                           <a14:useLocalDpi xmlns:a14="http://schemas.microsoft.com/office/drawing/2010/main" val="0"/>
@@ -19904,6 +20032,9 @@
         </w:drawing>
       </w:r>
       <w:r>
+        <w:rPr>
+          <w:noProof/>
+        </w:rPr>
         <w:drawing>
           <wp:anchor distT="0" distB="0" distL="114300" distR="114300" simplePos="0" relativeHeight="251662336" behindDoc="0" locked="0" layoutInCell="1" allowOverlap="1" wp14:anchorId="33D2BEF9" wp14:editId="06ADF544">
             <wp:simplePos x="0" y="0"/>
@@ -19928,7 +20059,7 @@
                     <pic:cNvPicPr/>
                   </pic:nvPicPr>
                   <pic:blipFill>
-                    <a:blip r:embed="rId31" cstate="print">
+                    <a:blip r:embed="rId35" cstate="print">
                       <a:extLst>
                         <a:ext uri="{28A0092B-C50C-407E-A947-70E740481C1C}">
                           <a14:useLocalDpi xmlns:a14="http://schemas.microsoft.com/office/drawing/2010/main" val="0"/>
@@ -19979,6 +20110,9 @@
     </w:p>
     <w:p>
       <w:r>
+        <w:rPr>
+          <w:noProof/>
+        </w:rPr>
         <w:drawing>
           <wp:anchor distT="0" distB="0" distL="114300" distR="114300" simplePos="0" relativeHeight="251663360" behindDoc="0" locked="0" layoutInCell="1" allowOverlap="1" wp14:anchorId="59F41CB6" wp14:editId="0B8A1383">
             <wp:simplePos x="0" y="0"/>
@@ -20003,7 +20137,7 @@
                     <pic:cNvPicPr/>
                   </pic:nvPicPr>
                   <pic:blipFill>
-                    <a:blip r:embed="rId32" cstate="print">
+                    <a:blip r:embed="rId36" cstate="print">
                       <a:extLst>
                         <a:ext uri="{28A0092B-C50C-407E-A947-70E740481C1C}">
                           <a14:useLocalDpi xmlns:a14="http://schemas.microsoft.com/office/drawing/2010/main" val="0"/>
@@ -20060,6 +20194,9 @@
       </w:pPr>
       <w:bookmarkStart w:id="37" w:name="_Toc188640818"/>
       <w:r>
+        <w:rPr>
+          <w:noProof/>
+        </w:rPr>
         <w:lastRenderedPageBreak/>
         <w:drawing>
           <wp:anchor distT="0" distB="0" distL="114300" distR="114300" simplePos="0" relativeHeight="251664384" behindDoc="0" locked="0" layoutInCell="1" allowOverlap="1" wp14:anchorId="57AB2B7F" wp14:editId="25444BEF">
@@ -20085,7 +20222,7 @@
                     <pic:cNvPicPr/>
                   </pic:nvPicPr>
                   <pic:blipFill>
-                    <a:blip r:embed="rId33" cstate="print">
+                    <a:blip r:embed="rId37" cstate="print">
                       <a:extLst>
                         <a:ext uri="{28A0092B-C50C-407E-A947-70E740481C1C}">
                           <a14:useLocalDpi xmlns:a14="http://schemas.microsoft.com/office/drawing/2010/main" val="0"/>
@@ -20118,13 +20255,7 @@
     </w:p>
     <w:p>
       <w:r>
-        <w:t xml:space="preserve">Ein beliebiger Song aus der eigenen Bibliothek kann durch das </w:t>
-      </w:r>
-      <w:r>
-        <w:t>Öffnen</w:t>
-      </w:r>
-      <w:r>
-        <w:t xml:space="preserve"> des Song-Menüs (oben beschrieben) und durch Anwählen des Unterpunkts «</w:t>
+        <w:t>Ein beliebiger Song aus der eigenen Bibliothek kann durch das Öffnen des Song-Menüs (oben beschrieben) und durch Anwählen des Unterpunkts «</w:t>
       </w:r>
       <w:r>
         <w:t>Abspielen</w:t>
@@ -20144,19 +20275,7 @@
     </w:p>
     <w:p>
       <w:r>
-        <w:t>Im Musik Player kann der Song beliebig pausiert und wieder abgespielt werden und durch das</w:t>
-      </w:r>
-      <w:r>
-        <w:t xml:space="preserve"> </w:t>
-      </w:r>
-      <w:r>
-        <w:t>Benutzen des untere</w:t>
-      </w:r>
-      <w:r>
-        <w:t>n</w:t>
-      </w:r>
-      <w:r>
-        <w:t xml:space="preserve"> Schiebereglers kann auch gespult werden.</w:t>
+        <w:t>Im Musik Player kann der Song beliebig pausiert und wieder abgespielt werden und durch das Benutzen des unteren Schiebereglers kann auch gespult werden.</w:t>
       </w:r>
     </w:p>
     <w:p/>
@@ -20179,13 +20298,7 @@
     </w:p>
     <w:p>
       <w:r>
-        <w:t>Wenn der Benutzer wie oben erklärt einen Song anwählt und abspielt, dann wird dieser Song</w:t>
-      </w:r>
-      <w:r>
-        <w:t xml:space="preserve"> </w:t>
-      </w:r>
-      <w:r>
-        <w:t>auch einer «</w:t>
+        <w:t>Wenn der Benutzer wie oben erklärt einen Song anwählt und abspielt, dann wird dieser Song auch einer «</w:t>
       </w:r>
       <w:proofErr w:type="spellStart"/>
       <w:r>
@@ -20193,23 +20306,14 @@
       </w:r>
       <w:proofErr w:type="spellEnd"/>
       <w:r>
-        <w:t>» beigefügt, wodurch die Steuerung auch</w:t>
-      </w:r>
-      <w:r>
-        <w:t xml:space="preserve"> durch</w:t>
-      </w:r>
-      <w:r>
-        <w:t xml:space="preserve"> Betriebssystem oder</w:t>
-      </w:r>
-      <w:r>
-        <w:t xml:space="preserve"> </w:t>
-      </w:r>
-      <w:r>
-        <w:t>Browser Komponenten möglich ist.</w:t>
+        <w:t>» beigefügt, wodurch die Steuerung auch durch Betriebssystem oder Browser Komponenten möglich ist.</w:t>
       </w:r>
     </w:p>
     <w:p>
       <w:r>
+        <w:rPr>
+          <w:noProof/>
+        </w:rPr>
         <w:drawing>
           <wp:anchor distT="0" distB="0" distL="114300" distR="114300" simplePos="0" relativeHeight="251665408" behindDoc="0" locked="0" layoutInCell="1" allowOverlap="1" wp14:anchorId="332FA9AF" wp14:editId="6B7416D3">
             <wp:simplePos x="0" y="0"/>
@@ -20234,7 +20338,7 @@
                     <pic:cNvPicPr/>
                   </pic:nvPicPr>
                   <pic:blipFill>
-                    <a:blip r:embed="rId34" cstate="print">
+                    <a:blip r:embed="rId38" cstate="print">
                       <a:extLst>
                         <a:ext uri="{28A0092B-C50C-407E-A947-70E740481C1C}">
                           <a14:useLocalDpi xmlns:a14="http://schemas.microsoft.com/office/drawing/2010/main" val="0"/>
@@ -20304,7 +20408,7 @@
     </w:p>
     <w:p/>
     <w:sectPr>
-      <w:footerReference w:type="default" r:id="rId35"/>
+      <w:footerReference w:type="default" r:id="rId39"/>
       <w:pgSz w:w="11906" w:h="16838"/>
       <w:pgMar w:top="1417" w:right="1417" w:bottom="1134" w:left="1417" w:header="708" w:footer="708" w:gutter="0"/>
       <w:cols w:space="708"/>
@@ -21331,6 +21435,7 @@
   <w:style w:type="character" w:default="1" w:styleId="DefaultParagraphFont">
     <w:name w:val="Default Paragraph Font"/>
     <w:uiPriority w:val="1"/>
+    <w:semiHidden/>
     <w:unhideWhenUsed/>
   </w:style>
   <w:style w:type="table" w:default="1" w:styleId="TableNormal">
@@ -21901,6 +22006,62 @@
 </w:styles>
 </file>
 
+<file path=word/ink/ink1.xml><?xml version="1.0" encoding="utf-8"?>
+<inkml:ink xmlns:inkml="http://www.w3.org/2003/InkML">
+  <inkml:definitions>
+    <inkml:context xml:id="ctx0">
+      <inkml:inkSource xml:id="inkSrc0">
+        <inkml:traceFormat>
+          <inkml:channel name="X" type="integer" min="-2.14748E9" max="2.14748E9" units="cm"/>
+          <inkml:channel name="Y" type="integer" min="-2.14748E9" max="2.14748E9" units="cm"/>
+          <inkml:channel name="F" type="integer" max="32767" units="dev"/>
+        </inkml:traceFormat>
+        <inkml:channelProperties>
+          <inkml:channelProperty channel="X" name="resolution" value="1000" units="1/cm"/>
+          <inkml:channelProperty channel="Y" name="resolution" value="1000" units="1/cm"/>
+          <inkml:channelProperty channel="F" name="resolution" value="0" units="1/dev"/>
+        </inkml:channelProperties>
+      </inkml:inkSource>
+      <inkml:timestamp xml:id="ts0" timeString="2025-01-24T20:47:44.165"/>
+    </inkml:context>
+    <inkml:brush xml:id="br0">
+      <inkml:brushProperty name="width" value="0.035" units="cm"/>
+      <inkml:brushProperty name="height" value="0.035" units="cm"/>
+    </inkml:brush>
+  </inkml:definitions>
+  <inkml:trace contextRef="#ctx0" brushRef="#br0">123 98 720,'1'-15'1623,"-5"12"-505,-13 24 17,-17 41-331,26-46-600,-11 24 677,-18 53 0,36-91-872,0-1 0,1 1-1,-1-1 1,1 1 0,0-1 0,-1 1 0,1-1 0,0 1 0,0-1 0,0 1 0,0-1 0,0 1 0,0-1 0,1 1 0,-1-1 0,0 1 0,2 2 0,-2-4-1,1 1 0,-1-1 0,1 1 0,-1-1 0,1 0 0,0 1 0,-1-1 0,1 1 0,0-1 0,0 0 0,-1 0 1,1 0-1,0 1 0,0-1 0,-1 0 0,1 0 0,0 0 0,0 0 0,-1 0 0,1 0 0,0 0 0,0 0 0,-1-1 0,2 1 0,9-4 109,-1 0-1,0 0 1,0-1-1,9-6 1,3 0 305,-17 9-386,-1 1 0,1 0 0,-1 1 0,0-1 0,1 1 0,-1 0 1,1 0-1,-1 0 0,1 0 0,-1 1 0,1 0 0,-1 0 0,0 0 1,1 0-1,7 5 0,31 5-952,-25-8-486</inkml:trace>
+  <inkml:trace contextRef="#ctx0" brushRef="#br0" timeOffset="1214.01">325 147 1416,'-1'0'133,"1"-1"1,-1 1-1,1-1 0,-1 1 0,0 0 0,1-1 0,-1 1 1,1 0-1,-1-1 0,0 1 0,1 0 0,-1 0 0,1-1 1,-1 1-1,0 0 0,1 0 0,-1 0 0,0 0 0,0 0 1,1 0-1,-1 0 0,0 0 0,1 0 0,-1 0 0,0 0 1,1 1-1,-1-1 0,0 0 0,1 0 0,-1 1 0,1-1 1,-2 1-1,-18 22 1287,-6 33-751,22-46-526,-10 31 152,14-39-286,-1-1 1,1 1-1,-1 0 0,1 0 0,0 1 0,0-1 0,0 0 0,0 0 1,0 0-1,0 0 0,0 0 0,1 0 0,-1 0 0,1 0 0,1 3 0,-1-4 2,0 0 0,0 0-1,0-1 1,0 1-1,0 0 1,0-1-1,0 1 1,0-1-1,0 1 1,0-1-1,1 1 1,-1-1-1,0 0 1,0 0-1,0 1 1,1-1-1,-1 0 1,0 0-1,0 0 1,1 0-1,-1-1 1,0 1-1,0 0 1,1 0 0,-1-1-1,0 1 1,0-1-1,0 1 1,0-1-1,0 0 1,1 1-1,-1-1 1,0 0-1,-1 1 1,3-3-1,33-30 240,-13 14-225,-23 19-26,1 0 0,-1 0 0,1 0 1,-1 0-1,0 0 0,1-1 0,-1 1 0,1 0 1,-1 0-1,0 0 0,1 0 0,-1 1 1,1-1-1,-1 0 0,0 0 0,1 0 0,-1 0 1,1 0-1,-1 0 0,0 1 0,1-1 1,-1 0-1,0 0 0,1 1 0,-1-1 1,0 0-1,0 0 0,1 1 0,-1-1 0,0 0 1,1 1-1,-1-1 0,0 0 0,0 1 1,2 4 6,-1-1 0,-1 0 1,1 1-1,0-1 1,-1 1-1,0 0 1,0-1-1,-1 1 1,0 4-1,1-8-3,-1 0 1,1-1-1,0 1 0,0-1 0,0 1 0,-1 0 0,1-1 1,0 1-1,0-1 0,0 1 0,0 0 0,0-1 0,0 1 1,0 0-1,0-1 0,0 1 0,1-1 0,-1 1 0,0 0 0,0-1 1,0 1-1,1-1 0,-1 1 0,0-1 0,1 1 0,-1-1 1,0 1-1,1-1 0,-1 1 0,1-1 0,-1 1 0,1-1 1,-1 0-1,1 1 0,-1-1 0,1 0 0,-1 1 0,1-1 1,0 0-1,-1 0 0,1 1 0,-1-1 0,1 0 0,0 0 0,-1 0 1,1 0-1,0 0 0,-1 0 0,1 0 0,-1 0 0,1 0 1,0 0-1,-1 0 0,1-1 0,-1 1 0,1 0 0,0 0 1,-1-1-1,1 1 0,-1 0 0,1-1 0,0 0 0,45-29 162,-35 21-174,-1 1 21,0 0 1,-1-1-1,-1 0 0,0 0 0,8-12 1,20-23-55,-36 45 41,0-1-1,0 0 1,0 0 0,0 0 0,0 0-1,0 0 1,0 1 0,0-1 0,0 0-1,0 0 1,0 0 0,1 0-1,-1 0 1,0 0 0,0 1 0,0-1-1,0 0 1,0 0 0,0 0 0,0 0-1,0 0 1,0 0 0,0 0-1,0 1 1,1-1 0,-1 0 0,0 0-1,0 0 1,0 0 0,0 0 0,0 0-1,0 0 1,1 0 0,-1 0-1,0 0 1,0 0 0,0 0 0,0 0-1,0 0 1,1 0 0,-1 0 0,0 0-1,0 0 1,0 0 0,0 0-1,0 0 1,0 0 0,1 0 0,-1 0-1,0 0 1,0 0 0,0 0 0,0 0-1,0 0 1,0 0 0,1 0-1,-1-1 1,0 1 0,0 0 0,0 0-1,0 0 1,0 0 0,-3 22 35,-10 23 73,1-5-111,12-26-615,13-28-943,-3-5 1706,0-1 0,0 0 0,-2-1 0,11-41 1,10-89 1450,-67 202-1543,18-25 16,14-20-39,1 0 1,0 1 0,0 0 0,1 0-1,-1 0 1,2 1 0,-5 11-1,12-18-111,1-1 0,0 0 0,0 0-1,0 0 1,-1 0 0,1-1-1,5-1 1,-6 2-21,15-2-170,-12 0 224,1 1 0,-1 0 1,1 0-1,0 1 0,-1 0 1,1 0-1,-1 0 0,1 1 0,-1 1 1,1-1-1,6 4 0,-12-4 56,-1 0 0,0 1 0,0-1-1,0 1 1,0 0 0,0-1 0,0 1-1,0 0 1,-1-1 0,1 1-1,-1 0 1,1 0 0,-1 0 0,0-1-1,1 1 1,-1 0 0,0 0-1,0 0 1,0 0 0,-1 0 0,1-1-1,0 1 1,-1 0 0,0 3-1,-17 51 183,16-49-181,1-6 20,1 0 0,0 0 0,-1 1 1,1-1-1,-1 0 0,1 0 0,-1 0 1,1 0-1,-1 0 0,0 0 0,1 0 1,-1 0-1,0 0 0,0 0 1,0 0-1,0-1 0,0 1 0,0 0 1,0 0-1,0-1 0,0 1 0,0-1 1,0 1-1,-1-1 0,1 0 0,0 1 1,0-1-1,0 0 0,-1 0 1,1 0-1,0 1 0,0-2 0,-1 1 1,1 0-1,0 0 0,0 0 0,0 0 1,-1-1-1,1 1 0,0-1 0,0 1 1,0-1-1,0 1 0,-2-2 0,-24-3 536,22 43-636,4-22 133,-1-6-48,0 0 0,-1 0 0,0 0 0,-1 0 0,0 0 0,-6 10 0,2-9-1599</inkml:trace>
+</inkml:ink>
+</file>
+
+<file path=word/ink/ink2.xml><?xml version="1.0" encoding="utf-8"?>
+<inkml:ink xmlns:inkml="http://www.w3.org/2003/InkML">
+  <inkml:definitions>
+    <inkml:context xml:id="ctx0">
+      <inkml:inkSource xml:id="inkSrc0">
+        <inkml:traceFormat>
+          <inkml:channel name="X" type="integer" min="-2.14748E9" max="2.14748E9" units="cm"/>
+          <inkml:channel name="Y" type="integer" min="-2.14748E9" max="2.14748E9" units="cm"/>
+          <inkml:channel name="F" type="integer" max="32767" units="dev"/>
+        </inkml:traceFormat>
+        <inkml:channelProperties>
+          <inkml:channelProperty channel="X" name="resolution" value="1000" units="1/cm"/>
+          <inkml:channelProperty channel="Y" name="resolution" value="1000" units="1/cm"/>
+          <inkml:channelProperty channel="F" name="resolution" value="0" units="1/dev"/>
+        </inkml:channelProperties>
+      </inkml:inkSource>
+      <inkml:timestamp xml:id="ts0" timeString="2025-01-24T20:48:06.129"/>
+    </inkml:context>
+    <inkml:brush xml:id="br0">
+      <inkml:brushProperty name="width" value="0.035" units="cm"/>
+      <inkml:brushProperty name="height" value="0.035" units="cm"/>
+    </inkml:brush>
+  </inkml:definitions>
+  <inkml:trace contextRef="#ctx0" brushRef="#br0">120 87 2577,'-8'1'5283,"0"8"-3359,-6 16-1986,11-19 710,-3 6-392,-48 98 1085,49-97-1253,0 0-1,1 1 1,0-1-1,1 1 1,1 0-1,-1 23 1,3-36-88,0-1 1,0 1-1,0-1 0,0 1 1,1-1-1,-1 0 1,0 1-1,1-1 0,-1 1 1,0-1-1,0 1 0,1-1 1,-1 0-1,1 1 0,-1-1 1,0 0-1,1 1 0,-1-1 1,1 0-1,-1 0 1,1 1-1,-1-1 0,1 0 1,-1 0-1,1 0 0,-1 0 1,1 0-1,-1 0 0,1 1 1,-1-1-1,1 0 0,-1-1 1,1 1-1,-1 0 1,1 0-1,-1 0 0,1 0 1,-1 0-1,1 0 0,-1-1 1,1 1-1,-1 0 0,1 0 1,-1-1-1,1 1 0,-1 0 1,0-1-1,1 0 1,37-18 105,-23 11-65,48-12 196,-59 19-273,-1 0-1,1 1 0,0-1 0,0 1 0,0-1 0,0 1 0,0 1 0,0-1 1,0 0-1,0 1 0,0 0 0,0 0 0,-1 0 0,7 2 0,-7 0-986,0 1-1125</inkml:trace>
+  <inkml:trace contextRef="#ctx0" brushRef="#br0" timeOffset="1117.5">287 145 4369,'-2'0'152,"1"0"-1,0-1 1,-1 1 0,1 0 0,0 0-1,-1 1 1,1-1 0,0 0 0,-1 0 0,1 1-1,0-1 1,-1 0 0,1 1 0,0-1-1,0 1 1,-1 0 0,1-1 0,0 1-1,0 0 1,0 0 0,0 0 0,0 0-1,0 0 1,0 0 0,0 0 0,1 0-1,-1 0 1,0 0 0,1 1 0,-1-1-1,0 2 1,-23 48-168,19-39 352,-2 3-248,4-10-55,0 0 1,0 0-1,1 0 0,0 0 1,0 0-1,0 1 1,1-1-1,-1 1 1,1-1-1,1 1 1,-1-1-1,1 10 0,0-14-20,1-1-1,-1 1 0,0-1 0,1 1 0,-1-1 0,1 0 0,-1 1 0,1-1 0,-1 0 0,1 1 0,-1-1 0,1 0 0,-1 0 1,1 0-1,-1 1 0,1-1 0,0 0 0,-1 0 0,1 0 0,-1 0 0,1 0 0,-1 0 0,1 0 0,0 0 0,-1 0 0,1 0 1,-1 0-1,1-1 0,-1 1 0,1 0 0,-1 0 0,1 0 0,0-1 0,-1 1 0,1 0 0,-1-1 0,0 1 0,2-1 0,22-15 235,-21 14-214,34-33 192,-32 28-204,1 1 0,0 0 0,1 0 0,-1 0 0,1 1 1,0 0-1,1 0 0,10-4 0,-18 9-20,0-1 0,1 1 1,-1 0-1,1 0 0,-1 0 0,1 0 0,-1 0 0,1 0 1,-1 0-1,1 0 0,-1 0 0,0 0 0,1 0 1,-1 0-1,1 0 0,-1 0 0,1 1 0,-1-1 0,1 0 1,-1 0-1,0 0 0,1 1 0,-1-1 0,1 0 1,-1 0-1,0 1 0,1-1 0,-1 0 0,0 1 0,0-1 1,1 1-1,-1-1 0,0 0 0,1 1 0,2 21 132,-8 22 184,-1-24-186,4-16-112,1 1 0,-1-1 0,1 1 0,0-1 1,0 1-1,1 0 0,-1-1 0,1 1 1,0 0-1,0 0 0,2 7 0,-2-12-17,0 1-1,1-1 0,-1 0 1,0 1-1,0-1 0,0 1 1,1-1-1,-1 0 1,0 1-1,0-1 0,1 0 1,-1 0-1,0 1 0,1-1 1,-1 0-1,1 0 0,-1 1 1,0-1-1,1 0 1,-1 0-1,0 0 0,1 0 1,-1 1-1,1-1 0,-1 0 1,1 0-1,-1 0 0,0 0 1,1 0-1,-1 0 1,1 0-1,-1 0 0,1 0 1,0-1-1,18-9-330,11-20-1195,-29 30 1458,26-35-1727,41-64 1,-17 23 5795,-51 74-3866,0 0 1,-1 1 0,1-1 0,-1 0 0,1 1 0,-1-1 0,0 0-1,0 1 1,1-1 0,-1 1 0,0-1 0,0 1 0,-1-1 0,1 1-1,0 0 1,0 0 0,-1-1 0,-1 0 0,-13-18-114,2-30 16,9 28-44,5 21 4,0 1-1,0 0 1,0 0 0,0 0-1,0 0 1,0 0 0,0-1-1,0 1 1,0 0 0,0 0-1,-1 0 1,1 0 0,0 0-1,0 0 1,0 0 0,0-1-1,0 1 1,0 0 0,-1 0-1,1 0 1,0 0 0,0 0-1,0 0 1,0 0 0,0 0-1,-1 0 1,1 0 0,0 0-1,0 0 1,0 0 0,0 0-1,0 0 1,-1 0 0,1 0-1,0 0 1,0 0 0,0 0-1,0 0 1,0 0 0,-1 0 0,1 0-1,0 0 1,0 1 0,0-1-1,0 0 1,0 0 0,0 0-1,-1 0 1,1 0 0,0 0-1,0 0 1,0 1 0,0-1-1,0 0 1,0 0 0,0 0-1,0 0 1,0 0 0,0 0-1,0 1 1,-12 15-36,-9 20-16,21-36 52,-10 26-528,15-14-737,-2-11 1008,0-1 0,0 1 0,-1-1 1,1 1-1,0-1 0,0 0 0,0 0 0,0 0 0,0 0 1,5-2-1,17 1-349,-9 2 612,0 1 0,0 1 0,-1 1 0,1 0 0,28 13 0,14 2 115,-58-19-89,1 0 0,-1 0 0,0 0-1,0 0 1,1 0 0,-1 0 0,0 0 0,0 0-1,1 0 1,-1 0 0,0 0 0,0 1-1,0-1 1,1 0 0,-1 0 0,0 0 0,0 0-1,1 0 1,-1 0 0,0 0 0,0 1-1,0-1 1,0 0 0,1 0 0,-1 0-1,0 0 1,0 1 0,0-1 0,0 0 0,0 0-1,1 0 1,-1 1 0,0-1 0,0 0-1,0 0 1,0 1 0,0-1 0,0 0 0,0 0-1,0 1 1,0-1 0,0 0 0,0 0-1,0 0 1,0 1 0,0-1 0,0 0-1,0 0 1,0 1 0,0-1 0,-1 0 0,1 0-1,0 0 1,0 1 0,0-1 0,0 0-1,0 0 1,0 0 0,-1 1 0,1-1 0,0 0-1,0 0 1,-23 13 1404,-31 6 309,42-18-1318,-1 0-1,1-1 1,-22-2 0,-1 0 26,29 5-497,16 5 25,25 11 32,-26-15 0,-7-3-12,1 1 0,0 0 1,0-1-1,-1 1 0,1 0 0,-1 0 0,1 0 1,-1 0-1,0 1 0,0-1 0,0 1 0,0-1 1,0 1-1,-1 0 0,1-1 0,-1 1 0,0 0 1,1 0-1,-2 0 0,3 6 0,-3-5 3,-1 1 0,1-1-1,0 0 1,-1 0-1,0 0 1,0 0 0,0 0-1,-1 0 1,1 0 0,-1 0-1,0 0 1,0 0 0,-5 5-1,-3 4-15,0-1 1,-1 0-1,-1-1 0,0 0 1,0-1-1,-1 0 0,-18 10 1,5-6-771</inkml:trace>
+</inkml:ink>
+</file>
+
 <file path=word/theme/theme1.xml><?xml version="1.0" encoding="utf-8"?>
 <a:theme xmlns:a="http://schemas.openxmlformats.org/drawingml/2006/main" name="Office Theme">
   <a:themeElements>

</xml_diff>